<commit_message>
added room message scroll
</commit_message>
<xml_diff>
--- a/Document/用户使用手册/用户使用手册 v1.0.0.docx
+++ b/Document/用户使用手册/用户使用手册 v1.0.0.docx
@@ -5,7 +5,7 @@
     <w:p>
       <w:pPr>
         <w:rPr>
-          <w:rFonts w:ascii="SimSun" w:eastAsia="SimHei" w:hAnsi="SimSun"/>
+          <w:rFonts w:ascii="SimSun" w:eastAsia="SimHei" w:hAnsi="SimSun" w:hint="eastAsia"/>
           <w:bCs/>
           <w:sz w:val="24"/>
         </w:rPr>
@@ -3277,7 +3277,11 @@
     </w:p>
     <w:p>
       <w:pPr>
-        <w:pStyle w:val="Heading1"/>
+        <w:pStyle w:val="Heading2"/>
+        <w:numPr>
+          <w:ilvl w:val="0"/>
+          <w:numId w:val="41"/>
+        </w:numPr>
         <w:rPr>
           <w:rStyle w:val="Strong"/>
           <w:rFonts w:ascii="SimHei" w:eastAsia="SimHei" w:hAnsi="SimHei"/>
@@ -3297,7 +3301,7 @@
           <w:szCs w:val="30"/>
         </w:rPr>
         <w:lastRenderedPageBreak/>
-        <w:t>1.引言</w:t>
+        <w:t>引言</w:t>
       </w:r>
       <w:bookmarkEnd w:id="0"/>
       <w:bookmarkEnd w:id="1"/>
@@ -3306,7 +3310,7 @@
       <w:pPr>
         <w:pStyle w:val="Heading2"/>
         <w:rPr>
-          <w:rFonts w:ascii="SimHei" w:eastAsia="SimHei" w:hAnsi="SimHei"/>
+          <w:rFonts w:ascii="SimHei" w:eastAsia="SimHei" w:hAnsi="SimHei" w:hint="eastAsia"/>
           <w:sz w:val="28"/>
           <w:szCs w:val="28"/>
         </w:rPr>
@@ -3316,11 +3320,27 @@
       <w:bookmarkStart w:id="4" w:name="_Toc104133112"/>
       <w:r>
         <w:rPr>
+          <w:rFonts w:ascii="SimHei" w:eastAsia="SimHei" w:hAnsi="SimHei" w:hint="eastAsia"/>
+          <w:sz w:val="28"/>
+          <w:szCs w:val="28"/>
+        </w:rPr>
+        <w:t>1</w:t>
+      </w:r>
+      <w:r>
+        <w:rPr>
           <w:rFonts w:ascii="SimHei" w:eastAsia="SimHei" w:hAnsi="SimHei"/>
           <w:sz w:val="28"/>
           <w:szCs w:val="28"/>
         </w:rPr>
-        <w:t>1.1编写目的</w:t>
+        <w:t xml:space="preserve">.1 </w:t>
+      </w:r>
+      <w:r>
+        <w:rPr>
+          <w:rFonts w:ascii="SimHei" w:eastAsia="SimHei" w:hAnsi="SimHei"/>
+          <w:sz w:val="28"/>
+          <w:szCs w:val="28"/>
+        </w:rPr>
+        <w:t>编写目的</w:t>
       </w:r>
       <w:bookmarkEnd w:id="2"/>
       <w:bookmarkEnd w:id="3"/>
@@ -3353,7 +3373,15 @@
           <w:sz w:val="28"/>
           <w:szCs w:val="28"/>
         </w:rPr>
-        <w:t>1.2项目背景</w:t>
+        <w:t xml:space="preserve">1.2 </w:t>
+      </w:r>
+      <w:r>
+        <w:rPr>
+          <w:rFonts w:ascii="SimHei" w:eastAsia="SimHei" w:hAnsi="SimHei"/>
+          <w:sz w:val="28"/>
+          <w:szCs w:val="28"/>
+        </w:rPr>
+        <w:t>项目背景</w:t>
       </w:r>
       <w:bookmarkEnd w:id="5"/>
     </w:p>
@@ -3530,11 +3558,6 @@
       </w:r>
     </w:p>
     <w:p>
-      <w:pPr>
-        <w:rPr>
-          <w:rFonts w:hint="eastAsia"/>
-        </w:rPr>
-      </w:pPr>
       <w:r>
         <w:t>流、分享笔记以及提问的共同学习系统，为大家提供一个良好的学习环境。</w:t>
       </w:r>
@@ -3709,7 +3732,6 @@
             <w:pPr>
               <w:jc w:val="left"/>
               <w:rPr>
-                <w:rFonts w:hint="eastAsia"/>
                 <w:sz w:val="18"/>
               </w:rPr>
             </w:pPr>
@@ -3775,7 +3797,6 @@
             <w:pPr>
               <w:jc w:val="left"/>
               <w:rPr>
-                <w:rFonts w:hint="eastAsia"/>
                 <w:sz w:val="18"/>
               </w:rPr>
             </w:pPr>
@@ -3906,7 +3927,6 @@
             <w:pPr>
               <w:jc w:val="left"/>
               <w:rPr>
-                <w:rFonts w:hint="eastAsia"/>
                 <w:sz w:val="18"/>
               </w:rPr>
             </w:pPr>
@@ -3915,21 +3935,7 @@
                 <w:rFonts w:hint="eastAsia"/>
                 <w:sz w:val="18"/>
               </w:rPr>
-              <w:t>面向普通用户及管理员</w:t>
-            </w:r>
-            <w:r>
-              <w:rPr>
-                <w:rFonts w:hint="eastAsia"/>
-                <w:sz w:val="18"/>
-              </w:rPr>
-              <w:t>，</w:t>
-            </w:r>
-            <w:r>
-              <w:rPr>
-                <w:rFonts w:hint="eastAsia"/>
-                <w:sz w:val="18"/>
-              </w:rPr>
-              <w:t>修改账户</w:t>
+              <w:t>面向普通用户及管理员，修改账户</w:t>
             </w:r>
             <w:r>
               <w:rPr>
@@ -4008,21 +4014,7 @@
                 <w:rFonts w:hint="eastAsia"/>
                 <w:sz w:val="18"/>
               </w:rPr>
-              <w:t>面向普通用户</w:t>
-            </w:r>
-            <w:r>
-              <w:rPr>
-                <w:rFonts w:hint="eastAsia"/>
-                <w:sz w:val="18"/>
-              </w:rPr>
-              <w:t>，</w:t>
-            </w:r>
-            <w:r>
-              <w:rPr>
-                <w:rFonts w:hint="eastAsia"/>
-                <w:sz w:val="18"/>
-              </w:rPr>
-              <w:t>注销账户。</w:t>
+              <w:t>面向普通用户，注销账户。</w:t>
             </w:r>
           </w:p>
         </w:tc>
@@ -4087,21 +4079,7 @@
                 <w:rFonts w:hint="eastAsia"/>
                 <w:sz w:val="18"/>
               </w:rPr>
-              <w:t>面向普通用户</w:t>
-            </w:r>
-            <w:r>
-              <w:rPr>
-                <w:rFonts w:hint="eastAsia"/>
-                <w:sz w:val="18"/>
-              </w:rPr>
-              <w:t>，</w:t>
-            </w:r>
-            <w:r>
-              <w:rPr>
-                <w:rFonts w:hint="eastAsia"/>
-                <w:sz w:val="18"/>
-              </w:rPr>
-              <w:t>关注他人的账户。</w:t>
+              <w:t>面向普通用户，关注他人的账户。</w:t>
             </w:r>
           </w:p>
         </w:tc>
@@ -4177,14 +4155,7 @@
                 <w:rFonts w:hint="eastAsia"/>
                 <w:sz w:val="18"/>
               </w:rPr>
-              <w:t>面向普通用户</w:t>
-            </w:r>
-            <w:r>
-              <w:rPr>
-                <w:rFonts w:hint="eastAsia"/>
-                <w:sz w:val="18"/>
-              </w:rPr>
-              <w:t>，</w:t>
+              <w:t>面向普通用户，</w:t>
             </w:r>
             <w:r>
               <w:rPr>
@@ -4256,14 +4227,7 @@
                 <w:rFonts w:hint="eastAsia"/>
                 <w:sz w:val="18"/>
               </w:rPr>
-              <w:t>面向普通用户</w:t>
-            </w:r>
-            <w:r>
-              <w:rPr>
-                <w:rFonts w:hint="eastAsia"/>
-                <w:sz w:val="18"/>
-              </w:rPr>
-              <w:t>，</w:t>
+              <w:t>面向普通用户，</w:t>
             </w:r>
             <w:r>
               <w:rPr>
@@ -4327,7 +4291,6 @@
             <w:pPr>
               <w:jc w:val="left"/>
               <w:rPr>
-                <w:rFonts w:hint="eastAsia"/>
                 <w:sz w:val="18"/>
               </w:rPr>
             </w:pPr>
@@ -4336,14 +4299,7 @@
                 <w:rFonts w:hint="eastAsia"/>
                 <w:sz w:val="18"/>
               </w:rPr>
-              <w:t>面向普通用户</w:t>
-            </w:r>
-            <w:r>
-              <w:rPr>
-                <w:rFonts w:hint="eastAsia"/>
-                <w:sz w:val="18"/>
-              </w:rPr>
-              <w:t>，</w:t>
+              <w:t>面向普通用户，</w:t>
             </w:r>
             <w:r>
               <w:rPr>
@@ -4415,14 +4371,7 @@
                 <w:rFonts w:hint="eastAsia"/>
                 <w:sz w:val="18"/>
               </w:rPr>
-              <w:t>面向普通用户</w:t>
-            </w:r>
-            <w:r>
-              <w:rPr>
-                <w:rFonts w:hint="eastAsia"/>
-                <w:sz w:val="18"/>
-              </w:rPr>
-              <w:t>，</w:t>
+              <w:t>面向普通用户，</w:t>
             </w:r>
             <w:r>
               <w:rPr>
@@ -4564,7 +4513,6 @@
             <w:pPr>
               <w:jc w:val="left"/>
               <w:rPr>
-                <w:rFonts w:hint="eastAsia"/>
                 <w:sz w:val="18"/>
               </w:rPr>
             </w:pPr>
@@ -4573,14 +4521,7 @@
                 <w:rFonts w:hint="eastAsia"/>
                 <w:sz w:val="18"/>
               </w:rPr>
-              <w:t>面向普通用户</w:t>
-            </w:r>
-            <w:r>
-              <w:rPr>
-                <w:rFonts w:hint="eastAsia"/>
-                <w:sz w:val="18"/>
-              </w:rPr>
-              <w:t>，</w:t>
+              <w:t>面向普通用户，</w:t>
             </w:r>
             <w:r>
               <w:rPr>
@@ -4654,14 +4595,7 @@
                 <w:rFonts w:hint="eastAsia"/>
                 <w:sz w:val="18"/>
               </w:rPr>
-              <w:t>面向普通用户</w:t>
-            </w:r>
-            <w:r>
-              <w:rPr>
-                <w:rFonts w:hint="eastAsia"/>
-                <w:sz w:val="18"/>
-              </w:rPr>
-              <w:t>，</w:t>
+              <w:t>面向普通用户，</w:t>
             </w:r>
             <w:r>
               <w:rPr>
@@ -4735,14 +4669,7 @@
                 <w:rFonts w:hint="eastAsia"/>
                 <w:sz w:val="18"/>
               </w:rPr>
-              <w:t>面向普通用户及管理员</w:t>
-            </w:r>
-            <w:r>
-              <w:rPr>
-                <w:rFonts w:hint="eastAsia"/>
-                <w:sz w:val="18"/>
-              </w:rPr>
-              <w:t>，</w:t>
+              <w:t>面向普通用户及管理员，</w:t>
             </w:r>
             <w:r>
               <w:rPr>
@@ -4808,7 +4735,6 @@
             <w:pPr>
               <w:jc w:val="left"/>
               <w:rPr>
-                <w:rFonts w:hint="eastAsia"/>
                 <w:sz w:val="18"/>
               </w:rPr>
             </w:pPr>
@@ -4817,14 +4743,7 @@
                 <w:rFonts w:hint="eastAsia"/>
                 <w:sz w:val="18"/>
               </w:rPr>
-              <w:t>面向普通用户</w:t>
-            </w:r>
-            <w:r>
-              <w:rPr>
-                <w:rFonts w:hint="eastAsia"/>
-                <w:sz w:val="18"/>
-              </w:rPr>
-              <w:t>，</w:t>
+              <w:t>面向普通用户，</w:t>
             </w:r>
             <w:r>
               <w:rPr>
@@ -4898,14 +4817,7 @@
                 <w:rFonts w:hint="eastAsia"/>
                 <w:sz w:val="18"/>
               </w:rPr>
-              <w:t>面向普通用户</w:t>
-            </w:r>
-            <w:r>
-              <w:rPr>
-                <w:rFonts w:hint="eastAsia"/>
-                <w:sz w:val="18"/>
-              </w:rPr>
-              <w:t>，</w:t>
+              <w:t>面向普通用户，</w:t>
             </w:r>
             <w:r>
               <w:rPr>
@@ -4979,14 +4891,7 @@
                 <w:rFonts w:hint="eastAsia"/>
                 <w:sz w:val="18"/>
               </w:rPr>
-              <w:t>面向普通用户</w:t>
-            </w:r>
-            <w:r>
-              <w:rPr>
-                <w:rFonts w:hint="eastAsia"/>
-                <w:sz w:val="18"/>
-              </w:rPr>
-              <w:t>，</w:t>
+              <w:t>面向普通用户，</w:t>
             </w:r>
             <w:r>
               <w:rPr>
@@ -5071,14 +4976,7 @@
                 <w:rFonts w:hint="eastAsia"/>
                 <w:sz w:val="18"/>
               </w:rPr>
-              <w:t>面向普通用户</w:t>
-            </w:r>
-            <w:r>
-              <w:rPr>
-                <w:rFonts w:hint="eastAsia"/>
-                <w:sz w:val="18"/>
-              </w:rPr>
-              <w:t>，</w:t>
+              <w:t>面向普通用户，</w:t>
             </w:r>
             <w:r>
               <w:rPr>
@@ -5152,14 +5050,7 @@
                 <w:rFonts w:hint="eastAsia"/>
                 <w:sz w:val="18"/>
               </w:rPr>
-              <w:t>面向普通用户</w:t>
-            </w:r>
-            <w:r>
-              <w:rPr>
-                <w:rFonts w:hint="eastAsia"/>
-                <w:sz w:val="18"/>
-              </w:rPr>
-              <w:t>，</w:t>
+              <w:t>面向普通用户，</w:t>
             </w:r>
             <w:r>
               <w:rPr>
@@ -5233,14 +5124,7 @@
                 <w:rFonts w:hint="eastAsia"/>
                 <w:sz w:val="18"/>
               </w:rPr>
-              <w:t>面向普通用户及管理员</w:t>
-            </w:r>
-            <w:r>
-              <w:rPr>
-                <w:rFonts w:hint="eastAsia"/>
-                <w:sz w:val="18"/>
-              </w:rPr>
-              <w:t>，</w:t>
+              <w:t>面向普通用户及管理员，</w:t>
             </w:r>
             <w:r>
               <w:rPr>
@@ -5314,14 +5198,7 @@
                 <w:rFonts w:hint="eastAsia"/>
                 <w:sz w:val="18"/>
               </w:rPr>
-              <w:t>面向普通用户</w:t>
-            </w:r>
-            <w:r>
-              <w:rPr>
-                <w:rFonts w:hint="eastAsia"/>
-                <w:sz w:val="18"/>
-              </w:rPr>
-              <w:t>，</w:t>
+              <w:t>面向普通用户，</w:t>
             </w:r>
             <w:r>
               <w:rPr>
@@ -5395,14 +5272,7 @@
                 <w:rFonts w:hint="eastAsia"/>
                 <w:sz w:val="18"/>
               </w:rPr>
-              <w:t>面向普通用户</w:t>
-            </w:r>
-            <w:r>
-              <w:rPr>
-                <w:rFonts w:hint="eastAsia"/>
-                <w:sz w:val="18"/>
-              </w:rPr>
-              <w:t>，</w:t>
+              <w:t>面向普通用户，</w:t>
             </w:r>
             <w:r>
               <w:rPr>
@@ -5479,7 +5349,6 @@
             <w:pPr>
               <w:jc w:val="left"/>
               <w:rPr>
-                <w:rFonts w:hint="eastAsia"/>
                 <w:sz w:val="18"/>
               </w:rPr>
             </w:pPr>
@@ -5795,14 +5664,7 @@
                 <w:rFonts w:hint="eastAsia"/>
                 <w:sz w:val="18"/>
               </w:rPr>
-              <w:t>面向普通用户及</w:t>
-            </w:r>
-            <w:r>
-              <w:rPr>
-                <w:rFonts w:hint="eastAsia"/>
-                <w:sz w:val="18"/>
-              </w:rPr>
-              <w:t>管理员，</w:t>
+              <w:t>面向普通用户及管理员，</w:t>
             </w:r>
             <w:r>
               <w:rPr>
@@ -5961,14 +5823,7 @@
                 <w:rFonts w:hint="eastAsia"/>
                 <w:sz w:val="18"/>
               </w:rPr>
-              <w:t>面向普通用户</w:t>
-            </w:r>
-            <w:r>
-              <w:rPr>
-                <w:rFonts w:hint="eastAsia"/>
-                <w:sz w:val="18"/>
-              </w:rPr>
-              <w:t>，</w:t>
+              <w:t>面向普通用户，</w:t>
             </w:r>
             <w:r>
               <w:rPr>
@@ -6042,14 +5897,7 @@
                 <w:rFonts w:hint="eastAsia"/>
                 <w:sz w:val="18"/>
               </w:rPr>
-              <w:t>面向普通用户及管理员</w:t>
-            </w:r>
-            <w:r>
-              <w:rPr>
-                <w:rFonts w:hint="eastAsia"/>
-                <w:sz w:val="18"/>
-              </w:rPr>
-              <w:t>，</w:t>
+              <w:t>面向普通用户及管理员，</w:t>
             </w:r>
             <w:r>
               <w:rPr>
@@ -6274,7 +6122,6 @@
             <w:pPr>
               <w:jc w:val="left"/>
               <w:rPr>
-                <w:rFonts w:hint="eastAsia"/>
                 <w:sz w:val="18"/>
               </w:rPr>
             </w:pPr>
@@ -6349,7 +6196,6 @@
             <w:pPr>
               <w:jc w:val="left"/>
               <w:rPr>
-                <w:rFonts w:hint="eastAsia"/>
                 <w:sz w:val="18"/>
               </w:rPr>
             </w:pPr>
@@ -6397,11 +6243,6 @@
       <w:bookmarkEnd w:id="20"/>
     </w:p>
     <w:p>
-      <w:pPr>
-        <w:rPr>
-          <w:rFonts w:hint="eastAsia"/>
-        </w:rPr>
-      </w:pPr>
       <w:r>
         <w:tab/>
       </w:r>
@@ -6410,7 +6251,7 @@
       <w:pPr>
         <w:pStyle w:val="Heading1"/>
         <w:rPr>
-          <w:rFonts w:ascii="SimHei" w:eastAsia="SimHei" w:hAnsi="SimHei" w:hint="eastAsia"/>
+          <w:rFonts w:ascii="SimHei" w:eastAsia="SimHei" w:hAnsi="SimHei"/>
           <w:bCs w:val="0"/>
           <w:sz w:val="30"/>
           <w:szCs w:val="30"/>
@@ -6447,7 +6288,7 @@
       <w:pPr>
         <w:pStyle w:val="Heading2"/>
         <w:rPr>
-          <w:rFonts w:ascii="SimHei" w:eastAsia="SimHei" w:hAnsi="SimHei" w:hint="eastAsia"/>
+          <w:rFonts w:ascii="SimHei" w:eastAsia="SimHei" w:hAnsi="SimHei"/>
           <w:sz w:val="28"/>
           <w:szCs w:val="28"/>
         </w:rPr>
@@ -6475,9 +6316,6 @@
           <w:numId w:val="37"/>
         </w:numPr>
         <w:ind w:firstLineChars="0"/>
-        <w:rPr>
-          <w:rFonts w:hint="eastAsia"/>
-        </w:rPr>
       </w:pPr>
       <w:r>
         <w:rPr>
@@ -6536,9 +6374,6 @@
           <w:numId w:val="38"/>
         </w:numPr>
         <w:ind w:firstLineChars="0"/>
-        <w:rPr>
-          <w:rFonts w:hint="eastAsia"/>
-        </w:rPr>
       </w:pPr>
       <w:r>
         <w:rPr>
@@ -7551,11 +7386,6 @@
       <w:bookmarkEnd w:id="51"/>
     </w:p>
     <w:p>
-      <w:pPr>
-        <w:rPr>
-          <w:rFonts w:hint="eastAsia"/>
-        </w:rPr>
-      </w:pPr>
       <w:r>
         <w:tab/>
       </w:r>
@@ -7772,7 +7602,7 @@
         <w:ind w:left="1003" w:hanging="720"/>
         <w:jc w:val="left"/>
         <w:rPr>
-          <w:rFonts w:ascii="Arial" w:eastAsia="SimSun" w:hAnsi="Arial" w:cs="Times New Roman" w:hint="eastAsia"/>
+          <w:rFonts w:ascii="Arial" w:eastAsia="SimSun" w:hAnsi="Arial" w:cs="Times New Roman"/>
           <w:color w:val="000000"/>
           <w:kern w:val="0"/>
           <w:sz w:val="28"/>
@@ -8375,21 +8205,11 @@
       </w:rPr>
       <w:t>页 总</w:t>
     </w:r>
-    <w:r>
-      <w:fldChar w:fldCharType="begin"/>
-    </w:r>
-    <w:r>
-      <w:instrText xml:space="preserve"> NUMPAGES </w:instrText>
-    </w:r>
-    <w:r>
-      <w:fldChar w:fldCharType="separate"/>
-    </w:r>
-    <w:r>
-      <w:t>6</w:t>
-    </w:r>
-    <w:r>
-      <w:fldChar w:fldCharType="end"/>
-    </w:r>
+    <w:fldSimple w:instr=" NUMPAGES ">
+      <w:r>
+        <w:t>6</w:t>
+      </w:r>
+    </w:fldSimple>
     <w:r>
       <w:rPr>
         <w:rFonts w:hint="eastAsia"/>
@@ -8445,6 +8265,208 @@
 <file path=word/numbering.xml><?xml version="1.0" encoding="utf-8"?>
 <w:numbering xmlns:wpc="http://schemas.microsoft.com/office/word/2010/wordprocessingCanvas" xmlns:cx="http://schemas.microsoft.com/office/drawing/2014/chartex" xmlns:cx1="http://schemas.microsoft.com/office/drawing/2015/9/8/chartex" xmlns:cx2="http://schemas.microsoft.com/office/drawing/2015/10/21/chartex" xmlns:cx3="http://schemas.microsoft.com/office/drawing/2016/5/9/chartex" xmlns:cx4="http://schemas.microsoft.com/office/drawing/2016/5/10/chartex" xmlns:cx5="http://schemas.microsoft.com/office/drawing/2016/5/11/chartex" xmlns:cx6="http://schemas.microsoft.com/office/drawing/2016/5/12/chartex" xmlns:cx7="http://schemas.microsoft.com/office/drawing/2016/5/13/chartex" xmlns:cx8="http://schemas.microsoft.com/office/drawing/2016/5/14/chartex" xmlns:mc="http://schemas.openxmlformats.org/markup-compatibility/2006" xmlns:aink="http://schemas.microsoft.com/office/drawing/2016/ink" xmlns:am3d="http://schemas.microsoft.com/office/drawing/2017/model3d" xmlns:o="urn:schemas-microsoft-com:office:office" xmlns:oel="http://schemas.microsoft.com/office/2019/extlst" xmlns:r="http://schemas.openxmlformats.org/officeDocument/2006/relationships" xmlns:m="http://schemas.openxmlformats.org/officeDocument/2006/math" xmlns:v="urn:schemas-microsoft-com:vml" xmlns:wp14="http://schemas.microsoft.com/office/word/2010/wordprocessingDrawing" xmlns:wp="http://schemas.openxmlformats.org/drawingml/2006/wordprocessingDrawing" xmlns:w10="urn:schemas-microsoft-com:office:word" xmlns:w="http://schemas.openxmlformats.org/wordprocessingml/2006/main" xmlns:w14="http://schemas.microsoft.com/office/word/2010/wordml" xmlns:w15="http://schemas.microsoft.com/office/word/2012/wordml" xmlns:w16cex="http://schemas.microsoft.com/office/word/2018/wordml/cex" xmlns:w16cid="http://schemas.microsoft.com/office/word/2016/wordml/cid" xmlns:w16="http://schemas.microsoft.com/office/word/2018/wordml" xmlns:w16sdtdh="http://schemas.microsoft.com/office/word/2020/wordml/sdtdatahash" xmlns:w16se="http://schemas.microsoft.com/office/word/2015/wordml/symex" xmlns:wpg="http://schemas.microsoft.com/office/word/2010/wordprocessingGroup" xmlns:wpi="http://schemas.microsoft.com/office/word/2010/wordprocessingInk" xmlns:wne="http://schemas.microsoft.com/office/word/2006/wordml" xmlns:wps="http://schemas.microsoft.com/office/word/2010/wordprocessingShape" mc:Ignorable="w14 w15 w16se w16cid w16 w16cex w16sdtdh wp14">
   <w:abstractNum w:abstractNumId="0" w15:restartNumberingAfterBreak="0">
+    <w:nsid w:val="02243D24"/>
+    <w:multiLevelType w:val="multilevel"/>
+    <w:tmpl w:val="7708E0DA"/>
+    <w:lvl w:ilvl="0">
+      <w:start w:val="1"/>
+      <w:numFmt w:val="decimal"/>
+      <w:lvlText w:val="%1"/>
+      <w:lvlJc w:val="left"/>
+      <w:pPr>
+        <w:ind w:left="420" w:hanging="420"/>
+      </w:pPr>
+      <w:rPr>
+        <w:rFonts w:hint="default"/>
+      </w:rPr>
+    </w:lvl>
+    <w:lvl w:ilvl="1">
+      <w:start w:val="1"/>
+      <w:numFmt w:val="decimal"/>
+      <w:lvlText w:val="%1.%2"/>
+      <w:lvlJc w:val="left"/>
+      <w:pPr>
+        <w:ind w:left="1080" w:hanging="720"/>
+      </w:pPr>
+      <w:rPr>
+        <w:rFonts w:hint="default"/>
+      </w:rPr>
+    </w:lvl>
+    <w:lvl w:ilvl="2">
+      <w:start w:val="1"/>
+      <w:numFmt w:val="decimal"/>
+      <w:lvlText w:val="%1.%2.%3"/>
+      <w:lvlJc w:val="left"/>
+      <w:pPr>
+        <w:ind w:left="1440" w:hanging="720"/>
+      </w:pPr>
+      <w:rPr>
+        <w:rFonts w:hint="default"/>
+      </w:rPr>
+    </w:lvl>
+    <w:lvl w:ilvl="3">
+      <w:start w:val="1"/>
+      <w:numFmt w:val="decimal"/>
+      <w:lvlText w:val="%1.%2.%3.%4"/>
+      <w:lvlJc w:val="left"/>
+      <w:pPr>
+        <w:ind w:left="2160" w:hanging="1080"/>
+      </w:pPr>
+      <w:rPr>
+        <w:rFonts w:hint="default"/>
+      </w:rPr>
+    </w:lvl>
+    <w:lvl w:ilvl="4">
+      <w:start w:val="1"/>
+      <w:numFmt w:val="decimal"/>
+      <w:lvlText w:val="%1.%2.%3.%4.%5"/>
+      <w:lvlJc w:val="left"/>
+      <w:pPr>
+        <w:ind w:left="2880" w:hanging="1440"/>
+      </w:pPr>
+      <w:rPr>
+        <w:rFonts w:hint="default"/>
+      </w:rPr>
+    </w:lvl>
+    <w:lvl w:ilvl="5">
+      <w:start w:val="1"/>
+      <w:numFmt w:val="decimal"/>
+      <w:lvlText w:val="%1.%2.%3.%4.%5.%6"/>
+      <w:lvlJc w:val="left"/>
+      <w:pPr>
+        <w:ind w:left="3600" w:hanging="1800"/>
+      </w:pPr>
+      <w:rPr>
+        <w:rFonts w:hint="default"/>
+      </w:rPr>
+    </w:lvl>
+    <w:lvl w:ilvl="6">
+      <w:start w:val="1"/>
+      <w:numFmt w:val="decimal"/>
+      <w:lvlText w:val="%1.%2.%3.%4.%5.%6.%7"/>
+      <w:lvlJc w:val="left"/>
+      <w:pPr>
+        <w:ind w:left="4320" w:hanging="2160"/>
+      </w:pPr>
+      <w:rPr>
+        <w:rFonts w:hint="default"/>
+      </w:rPr>
+    </w:lvl>
+    <w:lvl w:ilvl="7">
+      <w:start w:val="1"/>
+      <w:numFmt w:val="decimal"/>
+      <w:lvlText w:val="%1.%2.%3.%4.%5.%6.%7.%8"/>
+      <w:lvlJc w:val="left"/>
+      <w:pPr>
+        <w:ind w:left="4680" w:hanging="2160"/>
+      </w:pPr>
+      <w:rPr>
+        <w:rFonts w:hint="default"/>
+      </w:rPr>
+    </w:lvl>
+    <w:lvl w:ilvl="8">
+      <w:start w:val="1"/>
+      <w:numFmt w:val="decimal"/>
+      <w:lvlText w:val="%1.%2.%3.%4.%5.%6.%7.%8.%9"/>
+      <w:lvlJc w:val="left"/>
+      <w:pPr>
+        <w:ind w:left="5400" w:hanging="2520"/>
+      </w:pPr>
+      <w:rPr>
+        <w:rFonts w:hint="default"/>
+      </w:rPr>
+    </w:lvl>
+  </w:abstractNum>
+  <w:abstractNum w:abstractNumId="1" w15:restartNumberingAfterBreak="0">
+    <w:nsid w:val="053C0459"/>
+    <w:multiLevelType w:val="hybridMultilevel"/>
+    <w:tmpl w:val="08727FDC"/>
+    <w:lvl w:ilvl="0" w:tplc="EEC82DC4">
+      <w:start w:val="1"/>
+      <w:numFmt w:val="decimal"/>
+      <w:lvlText w:val="%1."/>
+      <w:lvlJc w:val="left"/>
+      <w:pPr>
+        <w:ind w:left="720" w:hanging="360"/>
+      </w:pPr>
+      <w:rPr>
+        <w:rFonts w:hint="default"/>
+      </w:rPr>
+    </w:lvl>
+    <w:lvl w:ilvl="1" w:tplc="08090019" w:tentative="1">
+      <w:start w:val="1"/>
+      <w:numFmt w:val="lowerLetter"/>
+      <w:lvlText w:val="%2."/>
+      <w:lvlJc w:val="left"/>
+      <w:pPr>
+        <w:ind w:left="1440" w:hanging="360"/>
+      </w:pPr>
+    </w:lvl>
+    <w:lvl w:ilvl="2" w:tplc="0809001B" w:tentative="1">
+      <w:start w:val="1"/>
+      <w:numFmt w:val="lowerRoman"/>
+      <w:lvlText w:val="%3."/>
+      <w:lvlJc w:val="right"/>
+      <w:pPr>
+        <w:ind w:left="2160" w:hanging="180"/>
+      </w:pPr>
+    </w:lvl>
+    <w:lvl w:ilvl="3" w:tplc="0809000F" w:tentative="1">
+      <w:start w:val="1"/>
+      <w:numFmt w:val="decimal"/>
+      <w:lvlText w:val="%4."/>
+      <w:lvlJc w:val="left"/>
+      <w:pPr>
+        <w:ind w:left="2880" w:hanging="360"/>
+      </w:pPr>
+    </w:lvl>
+    <w:lvl w:ilvl="4" w:tplc="08090019" w:tentative="1">
+      <w:start w:val="1"/>
+      <w:numFmt w:val="lowerLetter"/>
+      <w:lvlText w:val="%5."/>
+      <w:lvlJc w:val="left"/>
+      <w:pPr>
+        <w:ind w:left="3600" w:hanging="360"/>
+      </w:pPr>
+    </w:lvl>
+    <w:lvl w:ilvl="5" w:tplc="0809001B" w:tentative="1">
+      <w:start w:val="1"/>
+      <w:numFmt w:val="lowerRoman"/>
+      <w:lvlText w:val="%6."/>
+      <w:lvlJc w:val="right"/>
+      <w:pPr>
+        <w:ind w:left="4320" w:hanging="180"/>
+      </w:pPr>
+    </w:lvl>
+    <w:lvl w:ilvl="6" w:tplc="0809000F" w:tentative="1">
+      <w:start w:val="1"/>
+      <w:numFmt w:val="decimal"/>
+      <w:lvlText w:val="%7."/>
+      <w:lvlJc w:val="left"/>
+      <w:pPr>
+        <w:ind w:left="5040" w:hanging="360"/>
+      </w:pPr>
+    </w:lvl>
+    <w:lvl w:ilvl="7" w:tplc="08090019" w:tentative="1">
+      <w:start w:val="1"/>
+      <w:numFmt w:val="lowerLetter"/>
+      <w:lvlText w:val="%8."/>
+      <w:lvlJc w:val="left"/>
+      <w:pPr>
+        <w:ind w:left="5760" w:hanging="360"/>
+      </w:pPr>
+    </w:lvl>
+    <w:lvl w:ilvl="8" w:tplc="0809001B" w:tentative="1">
+      <w:start w:val="1"/>
+      <w:numFmt w:val="lowerRoman"/>
+      <w:lvlText w:val="%9."/>
+      <w:lvlJc w:val="right"/>
+      <w:pPr>
+        <w:ind w:left="6480" w:hanging="180"/>
+      </w:pPr>
+    </w:lvl>
+  </w:abstractNum>
+  <w:abstractNum w:abstractNumId="2" w15:restartNumberingAfterBreak="0">
     <w:nsid w:val="0CD87E92"/>
     <w:multiLevelType w:val="multilevel"/>
     <w:tmpl w:val="0CD87E92"/>
@@ -8533,7 +8555,7 @@
       </w:pPr>
     </w:lvl>
   </w:abstractNum>
-  <w:abstractNum w:abstractNumId="1" w15:restartNumberingAfterBreak="0">
+  <w:abstractNum w:abstractNumId="3" w15:restartNumberingAfterBreak="0">
     <w:nsid w:val="0D2742F7"/>
     <w:multiLevelType w:val="hybridMultilevel"/>
     <w:tmpl w:val="68C26350"/>
@@ -8619,7 +8641,7 @@
       </w:pPr>
     </w:lvl>
   </w:abstractNum>
-  <w:abstractNum w:abstractNumId="2" w15:restartNumberingAfterBreak="0">
+  <w:abstractNum w:abstractNumId="4" w15:restartNumberingAfterBreak="0">
     <w:nsid w:val="156567E4"/>
     <w:multiLevelType w:val="multilevel"/>
     <w:tmpl w:val="156567E4"/>
@@ -8708,7 +8730,7 @@
       </w:pPr>
     </w:lvl>
   </w:abstractNum>
-  <w:abstractNum w:abstractNumId="3" w15:restartNumberingAfterBreak="0">
+  <w:abstractNum w:abstractNumId="5" w15:restartNumberingAfterBreak="0">
     <w:nsid w:val="168A545D"/>
     <w:multiLevelType w:val="multilevel"/>
     <w:tmpl w:val="168A545D"/>
@@ -8797,7 +8819,7 @@
       </w:pPr>
     </w:lvl>
   </w:abstractNum>
-  <w:abstractNum w:abstractNumId="4" w15:restartNumberingAfterBreak="0">
+  <w:abstractNum w:abstractNumId="6" w15:restartNumberingAfterBreak="0">
     <w:nsid w:val="204652D0"/>
     <w:multiLevelType w:val="multilevel"/>
     <w:tmpl w:val="204652D0"/>
@@ -8886,7 +8908,7 @@
       </w:pPr>
     </w:lvl>
   </w:abstractNum>
-  <w:abstractNum w:abstractNumId="5" w15:restartNumberingAfterBreak="0">
+  <w:abstractNum w:abstractNumId="7" w15:restartNumberingAfterBreak="0">
     <w:nsid w:val="204C323B"/>
     <w:multiLevelType w:val="multilevel"/>
     <w:tmpl w:val="204C323B"/>
@@ -8975,7 +8997,7 @@
       </w:pPr>
     </w:lvl>
   </w:abstractNum>
-  <w:abstractNum w:abstractNumId="6" w15:restartNumberingAfterBreak="0">
+  <w:abstractNum w:abstractNumId="8" w15:restartNumberingAfterBreak="0">
     <w:nsid w:val="2159000D"/>
     <w:multiLevelType w:val="multilevel"/>
     <w:tmpl w:val="2159000D"/>
@@ -9064,7 +9086,7 @@
       </w:pPr>
     </w:lvl>
   </w:abstractNum>
-  <w:abstractNum w:abstractNumId="7" w15:restartNumberingAfterBreak="0">
+  <w:abstractNum w:abstractNumId="9" w15:restartNumberingAfterBreak="0">
     <w:nsid w:val="21CD6FE2"/>
     <w:multiLevelType w:val="multilevel"/>
     <w:tmpl w:val="21CD6FE2"/>
@@ -9153,7 +9175,7 @@
       </w:pPr>
     </w:lvl>
   </w:abstractNum>
-  <w:abstractNum w:abstractNumId="8" w15:restartNumberingAfterBreak="0">
+  <w:abstractNum w:abstractNumId="10" w15:restartNumberingAfterBreak="0">
     <w:nsid w:val="266F1A17"/>
     <w:multiLevelType w:val="multilevel"/>
     <w:tmpl w:val="266F1A17"/>
@@ -9242,7 +9264,7 @@
       </w:pPr>
     </w:lvl>
   </w:abstractNum>
-  <w:abstractNum w:abstractNumId="9" w15:restartNumberingAfterBreak="0">
+  <w:abstractNum w:abstractNumId="11" w15:restartNumberingAfterBreak="0">
     <w:nsid w:val="2C003270"/>
     <w:multiLevelType w:val="multilevel"/>
     <w:tmpl w:val="2C003270"/>
@@ -9331,7 +9353,93 @@
       </w:pPr>
     </w:lvl>
   </w:abstractNum>
-  <w:abstractNum w:abstractNumId="10" w15:restartNumberingAfterBreak="0">
+  <w:abstractNum w:abstractNumId="12" w15:restartNumberingAfterBreak="0">
+    <w:nsid w:val="305F6F1C"/>
+    <w:multiLevelType w:val="hybridMultilevel"/>
+    <w:tmpl w:val="CE5C2784"/>
+    <w:lvl w:ilvl="0" w:tplc="0809000F">
+      <w:start w:val="1"/>
+      <w:numFmt w:val="decimal"/>
+      <w:lvlText w:val="%1."/>
+      <w:lvlJc w:val="left"/>
+      <w:pPr>
+        <w:ind w:left="720" w:hanging="360"/>
+      </w:pPr>
+    </w:lvl>
+    <w:lvl w:ilvl="1" w:tplc="08090019" w:tentative="1">
+      <w:start w:val="1"/>
+      <w:numFmt w:val="lowerLetter"/>
+      <w:lvlText w:val="%2."/>
+      <w:lvlJc w:val="left"/>
+      <w:pPr>
+        <w:ind w:left="1440" w:hanging="360"/>
+      </w:pPr>
+    </w:lvl>
+    <w:lvl w:ilvl="2" w:tplc="0809001B" w:tentative="1">
+      <w:start w:val="1"/>
+      <w:numFmt w:val="lowerRoman"/>
+      <w:lvlText w:val="%3."/>
+      <w:lvlJc w:val="right"/>
+      <w:pPr>
+        <w:ind w:left="2160" w:hanging="180"/>
+      </w:pPr>
+    </w:lvl>
+    <w:lvl w:ilvl="3" w:tplc="0809000F" w:tentative="1">
+      <w:start w:val="1"/>
+      <w:numFmt w:val="decimal"/>
+      <w:lvlText w:val="%4."/>
+      <w:lvlJc w:val="left"/>
+      <w:pPr>
+        <w:ind w:left="2880" w:hanging="360"/>
+      </w:pPr>
+    </w:lvl>
+    <w:lvl w:ilvl="4" w:tplc="08090019" w:tentative="1">
+      <w:start w:val="1"/>
+      <w:numFmt w:val="lowerLetter"/>
+      <w:lvlText w:val="%5."/>
+      <w:lvlJc w:val="left"/>
+      <w:pPr>
+        <w:ind w:left="3600" w:hanging="360"/>
+      </w:pPr>
+    </w:lvl>
+    <w:lvl w:ilvl="5" w:tplc="0809001B" w:tentative="1">
+      <w:start w:val="1"/>
+      <w:numFmt w:val="lowerRoman"/>
+      <w:lvlText w:val="%6."/>
+      <w:lvlJc w:val="right"/>
+      <w:pPr>
+        <w:ind w:left="4320" w:hanging="180"/>
+      </w:pPr>
+    </w:lvl>
+    <w:lvl w:ilvl="6" w:tplc="0809000F" w:tentative="1">
+      <w:start w:val="1"/>
+      <w:numFmt w:val="decimal"/>
+      <w:lvlText w:val="%7."/>
+      <w:lvlJc w:val="left"/>
+      <w:pPr>
+        <w:ind w:left="5040" w:hanging="360"/>
+      </w:pPr>
+    </w:lvl>
+    <w:lvl w:ilvl="7" w:tplc="08090019" w:tentative="1">
+      <w:start w:val="1"/>
+      <w:numFmt w:val="lowerLetter"/>
+      <w:lvlText w:val="%8."/>
+      <w:lvlJc w:val="left"/>
+      <w:pPr>
+        <w:ind w:left="5760" w:hanging="360"/>
+      </w:pPr>
+    </w:lvl>
+    <w:lvl w:ilvl="8" w:tplc="0809001B" w:tentative="1">
+      <w:start w:val="1"/>
+      <w:numFmt w:val="lowerRoman"/>
+      <w:lvlText w:val="%9."/>
+      <w:lvlJc w:val="right"/>
+      <w:pPr>
+        <w:ind w:left="6480" w:hanging="180"/>
+      </w:pPr>
+    </w:lvl>
+  </w:abstractNum>
+  <w:abstractNum w:abstractNumId="13" w15:restartNumberingAfterBreak="0">
     <w:nsid w:val="310F3C7C"/>
     <w:multiLevelType w:val="multilevel"/>
     <w:tmpl w:val="310F3C7C"/>
@@ -9420,7 +9528,7 @@
       </w:pPr>
     </w:lvl>
   </w:abstractNum>
-  <w:abstractNum w:abstractNumId="11" w15:restartNumberingAfterBreak="0">
+  <w:abstractNum w:abstractNumId="14" w15:restartNumberingAfterBreak="0">
     <w:nsid w:val="321F0566"/>
     <w:multiLevelType w:val="multilevel"/>
     <w:tmpl w:val="321F0566"/>
@@ -9509,7 +9617,7 @@
       </w:pPr>
     </w:lvl>
   </w:abstractNum>
-  <w:abstractNum w:abstractNumId="12" w15:restartNumberingAfterBreak="0">
+  <w:abstractNum w:abstractNumId="15" w15:restartNumberingAfterBreak="0">
     <w:nsid w:val="33741974"/>
     <w:multiLevelType w:val="multilevel"/>
     <w:tmpl w:val="33741974"/>
@@ -9598,7 +9706,7 @@
       </w:pPr>
     </w:lvl>
   </w:abstractNum>
-  <w:abstractNum w:abstractNumId="13" w15:restartNumberingAfterBreak="0">
+  <w:abstractNum w:abstractNumId="16" w15:restartNumberingAfterBreak="0">
     <w:nsid w:val="37382A2D"/>
     <w:multiLevelType w:val="multilevel"/>
     <w:tmpl w:val="37382A2D"/>
@@ -9687,7 +9795,7 @@
       </w:pPr>
     </w:lvl>
   </w:abstractNum>
-  <w:abstractNum w:abstractNumId="14" w15:restartNumberingAfterBreak="0">
+  <w:abstractNum w:abstractNumId="17" w15:restartNumberingAfterBreak="0">
     <w:nsid w:val="3BCE07C8"/>
     <w:multiLevelType w:val="hybridMultilevel"/>
     <w:tmpl w:val="681A3330"/>
@@ -9773,7 +9881,7 @@
       </w:pPr>
     </w:lvl>
   </w:abstractNum>
-  <w:abstractNum w:abstractNumId="15" w15:restartNumberingAfterBreak="0">
+  <w:abstractNum w:abstractNumId="18" w15:restartNumberingAfterBreak="0">
     <w:nsid w:val="3CB2362E"/>
     <w:multiLevelType w:val="multilevel"/>
     <w:tmpl w:val="3CB2362E"/>
@@ -9862,7 +9970,7 @@
       </w:pPr>
     </w:lvl>
   </w:abstractNum>
-  <w:abstractNum w:abstractNumId="16" w15:restartNumberingAfterBreak="0">
+  <w:abstractNum w:abstractNumId="19" w15:restartNumberingAfterBreak="0">
     <w:nsid w:val="40EF5DB8"/>
     <w:multiLevelType w:val="multilevel"/>
     <w:tmpl w:val="40EF5DB8"/>
@@ -9978,7 +10086,7 @@
       </w:pPr>
     </w:lvl>
   </w:abstractNum>
-  <w:abstractNum w:abstractNumId="17" w15:restartNumberingAfterBreak="0">
+  <w:abstractNum w:abstractNumId="20" w15:restartNumberingAfterBreak="0">
     <w:nsid w:val="418E159E"/>
     <w:multiLevelType w:val="multilevel"/>
     <w:tmpl w:val="418E159E"/>
@@ -10094,7 +10202,7 @@
       </w:pPr>
     </w:lvl>
   </w:abstractNum>
-  <w:abstractNum w:abstractNumId="18" w15:restartNumberingAfterBreak="0">
+  <w:abstractNum w:abstractNumId="21" w15:restartNumberingAfterBreak="0">
     <w:nsid w:val="44A3533F"/>
     <w:multiLevelType w:val="multilevel"/>
     <w:tmpl w:val="44A3533F"/>
@@ -10183,7 +10291,7 @@
       </w:pPr>
     </w:lvl>
   </w:abstractNum>
-  <w:abstractNum w:abstractNumId="19" w15:restartNumberingAfterBreak="0">
+  <w:abstractNum w:abstractNumId="22" w15:restartNumberingAfterBreak="0">
     <w:nsid w:val="4B4441D6"/>
     <w:multiLevelType w:val="multilevel"/>
     <w:tmpl w:val="4B4441D6"/>
@@ -10272,7 +10380,7 @@
       </w:pPr>
     </w:lvl>
   </w:abstractNum>
-  <w:abstractNum w:abstractNumId="20" w15:restartNumberingAfterBreak="0">
+  <w:abstractNum w:abstractNumId="23" w15:restartNumberingAfterBreak="0">
     <w:nsid w:val="50D41BBF"/>
     <w:multiLevelType w:val="multilevel"/>
     <w:tmpl w:val="50D41BBF"/>
@@ -10361,7 +10469,7 @@
       </w:pPr>
     </w:lvl>
   </w:abstractNum>
-  <w:abstractNum w:abstractNumId="21" w15:restartNumberingAfterBreak="0">
+  <w:abstractNum w:abstractNumId="24" w15:restartNumberingAfterBreak="0">
     <w:nsid w:val="51BA04B0"/>
     <w:multiLevelType w:val="multilevel"/>
     <w:tmpl w:val="51BA04B0"/>
@@ -10474,7 +10582,7 @@
       </w:pPr>
     </w:lvl>
   </w:abstractNum>
-  <w:abstractNum w:abstractNumId="22" w15:restartNumberingAfterBreak="0">
+  <w:abstractNum w:abstractNumId="25" w15:restartNumberingAfterBreak="0">
     <w:nsid w:val="53437E19"/>
     <w:multiLevelType w:val="multilevel"/>
     <w:tmpl w:val="53437E19"/>
@@ -10563,7 +10671,7 @@
       </w:pPr>
     </w:lvl>
   </w:abstractNum>
-  <w:abstractNum w:abstractNumId="23" w15:restartNumberingAfterBreak="0">
+  <w:abstractNum w:abstractNumId="26" w15:restartNumberingAfterBreak="0">
     <w:nsid w:val="54102A7F"/>
     <w:multiLevelType w:val="multilevel"/>
     <w:tmpl w:val="54102A7F"/>
@@ -10652,7 +10760,7 @@
       </w:pPr>
     </w:lvl>
   </w:abstractNum>
-  <w:abstractNum w:abstractNumId="24" w15:restartNumberingAfterBreak="0">
+  <w:abstractNum w:abstractNumId="27" w15:restartNumberingAfterBreak="0">
     <w:nsid w:val="58742F1E"/>
     <w:multiLevelType w:val="multilevel"/>
     <w:tmpl w:val="58742F1E"/>
@@ -10741,7 +10849,7 @@
       </w:pPr>
     </w:lvl>
   </w:abstractNum>
-  <w:abstractNum w:abstractNumId="25" w15:restartNumberingAfterBreak="0">
+  <w:abstractNum w:abstractNumId="28" w15:restartNumberingAfterBreak="0">
     <w:nsid w:val="58E45B06"/>
     <w:multiLevelType w:val="multilevel"/>
     <w:tmpl w:val="58E45B06"/>
@@ -10830,7 +10938,7 @@
       </w:pPr>
     </w:lvl>
   </w:abstractNum>
-  <w:abstractNum w:abstractNumId="26" w15:restartNumberingAfterBreak="0">
+  <w:abstractNum w:abstractNumId="29" w15:restartNumberingAfterBreak="0">
     <w:nsid w:val="5DAC6064"/>
     <w:multiLevelType w:val="multilevel"/>
     <w:tmpl w:val="5DAC6064"/>
@@ -10919,7 +11027,7 @@
       </w:pPr>
     </w:lvl>
   </w:abstractNum>
-  <w:abstractNum w:abstractNumId="27" w15:restartNumberingAfterBreak="0">
+  <w:abstractNum w:abstractNumId="30" w15:restartNumberingAfterBreak="0">
     <w:nsid w:val="5E506119"/>
     <w:multiLevelType w:val="multilevel"/>
     <w:tmpl w:val="5E506119"/>
@@ -11008,7 +11116,7 @@
       </w:pPr>
     </w:lvl>
   </w:abstractNum>
-  <w:abstractNum w:abstractNumId="28" w15:restartNumberingAfterBreak="0">
+  <w:abstractNum w:abstractNumId="31" w15:restartNumberingAfterBreak="0">
     <w:nsid w:val="622E5BA3"/>
     <w:multiLevelType w:val="multilevel"/>
     <w:tmpl w:val="622E5BA3"/>
@@ -11124,7 +11232,7 @@
       </w:pPr>
     </w:lvl>
   </w:abstractNum>
-  <w:abstractNum w:abstractNumId="29" w15:restartNumberingAfterBreak="0">
+  <w:abstractNum w:abstractNumId="32" w15:restartNumberingAfterBreak="0">
     <w:nsid w:val="670611E9"/>
     <w:multiLevelType w:val="multilevel"/>
     <w:tmpl w:val="670611E9"/>
@@ -11240,7 +11348,96 @@
       </w:pPr>
     </w:lvl>
   </w:abstractNum>
-  <w:abstractNum w:abstractNumId="30" w15:restartNumberingAfterBreak="0">
+  <w:abstractNum w:abstractNumId="33" w15:restartNumberingAfterBreak="0">
+    <w:nsid w:val="6FBB1646"/>
+    <w:multiLevelType w:val="hybridMultilevel"/>
+    <w:tmpl w:val="7DD28466"/>
+    <w:lvl w:ilvl="0" w:tplc="EEC82DC4">
+      <w:start w:val="1"/>
+      <w:numFmt w:val="decimal"/>
+      <w:lvlText w:val="%1."/>
+      <w:lvlJc w:val="left"/>
+      <w:pPr>
+        <w:ind w:left="360" w:hanging="360"/>
+      </w:pPr>
+      <w:rPr>
+        <w:rFonts w:hint="default"/>
+      </w:rPr>
+    </w:lvl>
+    <w:lvl w:ilvl="1" w:tplc="08090019">
+      <w:start w:val="1"/>
+      <w:numFmt w:val="lowerLetter"/>
+      <w:lvlText w:val="%2."/>
+      <w:lvlJc w:val="left"/>
+      <w:pPr>
+        <w:ind w:left="1080" w:hanging="360"/>
+      </w:pPr>
+    </w:lvl>
+    <w:lvl w:ilvl="2" w:tplc="0809001B">
+      <w:start w:val="1"/>
+      <w:numFmt w:val="lowerRoman"/>
+      <w:lvlText w:val="%3."/>
+      <w:lvlJc w:val="right"/>
+      <w:pPr>
+        <w:ind w:left="1800" w:hanging="180"/>
+      </w:pPr>
+    </w:lvl>
+    <w:lvl w:ilvl="3" w:tplc="0809000F" w:tentative="1">
+      <w:start w:val="1"/>
+      <w:numFmt w:val="decimal"/>
+      <w:lvlText w:val="%4."/>
+      <w:lvlJc w:val="left"/>
+      <w:pPr>
+        <w:ind w:left="2520" w:hanging="360"/>
+      </w:pPr>
+    </w:lvl>
+    <w:lvl w:ilvl="4" w:tplc="08090019" w:tentative="1">
+      <w:start w:val="1"/>
+      <w:numFmt w:val="lowerLetter"/>
+      <w:lvlText w:val="%5."/>
+      <w:lvlJc w:val="left"/>
+      <w:pPr>
+        <w:ind w:left="3240" w:hanging="360"/>
+      </w:pPr>
+    </w:lvl>
+    <w:lvl w:ilvl="5" w:tplc="0809001B" w:tentative="1">
+      <w:start w:val="1"/>
+      <w:numFmt w:val="lowerRoman"/>
+      <w:lvlText w:val="%6."/>
+      <w:lvlJc w:val="right"/>
+      <w:pPr>
+        <w:ind w:left="3960" w:hanging="180"/>
+      </w:pPr>
+    </w:lvl>
+    <w:lvl w:ilvl="6" w:tplc="0809000F" w:tentative="1">
+      <w:start w:val="1"/>
+      <w:numFmt w:val="decimal"/>
+      <w:lvlText w:val="%7."/>
+      <w:lvlJc w:val="left"/>
+      <w:pPr>
+        <w:ind w:left="4680" w:hanging="360"/>
+      </w:pPr>
+    </w:lvl>
+    <w:lvl w:ilvl="7" w:tplc="08090019" w:tentative="1">
+      <w:start w:val="1"/>
+      <w:numFmt w:val="lowerLetter"/>
+      <w:lvlText w:val="%8."/>
+      <w:lvlJc w:val="left"/>
+      <w:pPr>
+        <w:ind w:left="5400" w:hanging="360"/>
+      </w:pPr>
+    </w:lvl>
+    <w:lvl w:ilvl="8" w:tplc="0809001B" w:tentative="1">
+      <w:start w:val="1"/>
+      <w:numFmt w:val="lowerRoman"/>
+      <w:lvlText w:val="%9."/>
+      <w:lvlJc w:val="right"/>
+      <w:pPr>
+        <w:ind w:left="6120" w:hanging="180"/>
+      </w:pPr>
+    </w:lvl>
+  </w:abstractNum>
+  <w:abstractNum w:abstractNumId="34" w15:restartNumberingAfterBreak="0">
     <w:nsid w:val="73252491"/>
     <w:multiLevelType w:val="multilevel"/>
     <w:tmpl w:val="73252491"/>
@@ -11329,7 +11526,7 @@
       </w:pPr>
     </w:lvl>
   </w:abstractNum>
-  <w:abstractNum w:abstractNumId="31" w15:restartNumberingAfterBreak="0">
+  <w:abstractNum w:abstractNumId="35" w15:restartNumberingAfterBreak="0">
     <w:nsid w:val="75A21A35"/>
     <w:multiLevelType w:val="multilevel"/>
     <w:tmpl w:val="75A21A35"/>
@@ -11418,7 +11615,7 @@
       </w:pPr>
     </w:lvl>
   </w:abstractNum>
-  <w:abstractNum w:abstractNumId="32" w15:restartNumberingAfterBreak="0">
+  <w:abstractNum w:abstractNumId="36" w15:restartNumberingAfterBreak="0">
     <w:nsid w:val="768E062E"/>
     <w:multiLevelType w:val="multilevel"/>
     <w:tmpl w:val="768E062E"/>
@@ -11507,7 +11704,7 @@
       </w:pPr>
     </w:lvl>
   </w:abstractNum>
-  <w:abstractNum w:abstractNumId="33" w15:restartNumberingAfterBreak="0">
+  <w:abstractNum w:abstractNumId="37" w15:restartNumberingAfterBreak="0">
     <w:nsid w:val="77BA7962"/>
     <w:multiLevelType w:val="multilevel"/>
     <w:tmpl w:val="77BA7962"/>
@@ -11623,7 +11820,7 @@
       </w:pPr>
     </w:lvl>
   </w:abstractNum>
-  <w:abstractNum w:abstractNumId="34" w15:restartNumberingAfterBreak="0">
+  <w:abstractNum w:abstractNumId="38" w15:restartNumberingAfterBreak="0">
     <w:nsid w:val="798F2C6A"/>
     <w:multiLevelType w:val="multilevel"/>
     <w:tmpl w:val="798F2C6A"/>
@@ -11712,7 +11909,7 @@
       </w:pPr>
     </w:lvl>
   </w:abstractNum>
-  <w:abstractNum w:abstractNumId="35" w15:restartNumberingAfterBreak="0">
+  <w:abstractNum w:abstractNumId="39" w15:restartNumberingAfterBreak="0">
     <w:nsid w:val="79E064DD"/>
     <w:multiLevelType w:val="hybridMultilevel"/>
     <w:tmpl w:val="681A3330"/>
@@ -11798,7 +11995,7 @@
       </w:pPr>
     </w:lvl>
   </w:abstractNum>
-  <w:abstractNum w:abstractNumId="36" w15:restartNumberingAfterBreak="0">
+  <w:abstractNum w:abstractNumId="40" w15:restartNumberingAfterBreak="0">
     <w:nsid w:val="7E304F56"/>
     <w:multiLevelType w:val="multilevel"/>
     <w:tmpl w:val="7E304F56"/>
@@ -11914,7 +12111,7 @@
       </w:pPr>
     </w:lvl>
   </w:abstractNum>
-  <w:abstractNum w:abstractNumId="37" w15:restartNumberingAfterBreak="0">
+  <w:abstractNum w:abstractNumId="41" w15:restartNumberingAfterBreak="0">
     <w:nsid w:val="7E846A8E"/>
     <w:multiLevelType w:val="multilevel"/>
     <w:tmpl w:val="7E846A8E"/>
@@ -12031,118 +12228,130 @@
     </w:lvl>
   </w:abstractNum>
   <w:num w:numId="1" w16cid:durableId="500968978">
+    <w:abstractNumId w:val="24"/>
+  </w:num>
+  <w:num w:numId="2" w16cid:durableId="1166167359">
+    <w:abstractNumId w:val="20"/>
+  </w:num>
+  <w:num w:numId="3" w16cid:durableId="1167860980">
+    <w:abstractNumId w:val="31"/>
+  </w:num>
+  <w:num w:numId="4" w16cid:durableId="1914312290">
+    <w:abstractNumId w:val="37"/>
+  </w:num>
+  <w:num w:numId="5" w16cid:durableId="1839924095">
+    <w:abstractNumId w:val="19"/>
+  </w:num>
+  <w:num w:numId="6" w16cid:durableId="1007713725">
+    <w:abstractNumId w:val="40"/>
+  </w:num>
+  <w:num w:numId="7" w16cid:durableId="1677150948">
+    <w:abstractNumId w:val="41"/>
+  </w:num>
+  <w:num w:numId="8" w16cid:durableId="1248147117">
+    <w:abstractNumId w:val="32"/>
+  </w:num>
+  <w:num w:numId="9" w16cid:durableId="1853908453">
+    <w:abstractNumId w:val="35"/>
+  </w:num>
+  <w:num w:numId="10" w16cid:durableId="623077521">
+    <w:abstractNumId w:val="26"/>
+  </w:num>
+  <w:num w:numId="11" w16cid:durableId="1531795073">
+    <w:abstractNumId w:val="36"/>
+  </w:num>
+  <w:num w:numId="12" w16cid:durableId="2144888346">
+    <w:abstractNumId w:val="34"/>
+  </w:num>
+  <w:num w:numId="13" w16cid:durableId="264196921">
+    <w:abstractNumId w:val="15"/>
+  </w:num>
+  <w:num w:numId="14" w16cid:durableId="732122573">
+    <w:abstractNumId w:val="22"/>
+  </w:num>
+  <w:num w:numId="15" w16cid:durableId="426661199">
+    <w:abstractNumId w:val="9"/>
+  </w:num>
+  <w:num w:numId="16" w16cid:durableId="885414727">
+    <w:abstractNumId w:val="14"/>
+  </w:num>
+  <w:num w:numId="17" w16cid:durableId="967901605">
+    <w:abstractNumId w:val="28"/>
+  </w:num>
+  <w:num w:numId="18" w16cid:durableId="940796346">
+    <w:abstractNumId w:val="29"/>
+  </w:num>
+  <w:num w:numId="19" w16cid:durableId="1111819628">
+    <w:abstractNumId w:val="7"/>
+  </w:num>
+  <w:num w:numId="20" w16cid:durableId="1748840156">
     <w:abstractNumId w:val="21"/>
   </w:num>
-  <w:num w:numId="2" w16cid:durableId="1166167359">
+  <w:num w:numId="21" w16cid:durableId="1569607676">
+    <w:abstractNumId w:val="13"/>
+  </w:num>
+  <w:num w:numId="22" w16cid:durableId="291786198">
+    <w:abstractNumId w:val="38"/>
+  </w:num>
+  <w:num w:numId="23" w16cid:durableId="1047417513">
+    <w:abstractNumId w:val="5"/>
+  </w:num>
+  <w:num w:numId="24" w16cid:durableId="1348171070">
+    <w:abstractNumId w:val="10"/>
+  </w:num>
+  <w:num w:numId="25" w16cid:durableId="1729573808">
+    <w:abstractNumId w:val="11"/>
+  </w:num>
+  <w:num w:numId="26" w16cid:durableId="19211796">
+    <w:abstractNumId w:val="4"/>
+  </w:num>
+  <w:num w:numId="27" w16cid:durableId="618341130">
+    <w:abstractNumId w:val="25"/>
+  </w:num>
+  <w:num w:numId="28" w16cid:durableId="1423795651">
+    <w:abstractNumId w:val="2"/>
+  </w:num>
+  <w:num w:numId="29" w16cid:durableId="1357273008">
+    <w:abstractNumId w:val="8"/>
+  </w:num>
+  <w:num w:numId="30" w16cid:durableId="1935703784">
+    <w:abstractNumId w:val="23"/>
+  </w:num>
+  <w:num w:numId="31" w16cid:durableId="916552379">
+    <w:abstractNumId w:val="16"/>
+  </w:num>
+  <w:num w:numId="32" w16cid:durableId="1218854916">
+    <w:abstractNumId w:val="30"/>
+  </w:num>
+  <w:num w:numId="33" w16cid:durableId="1226525730">
+    <w:abstractNumId w:val="6"/>
+  </w:num>
+  <w:num w:numId="34" w16cid:durableId="708845624">
+    <w:abstractNumId w:val="27"/>
+  </w:num>
+  <w:num w:numId="35" w16cid:durableId="1085149747">
+    <w:abstractNumId w:val="18"/>
+  </w:num>
+  <w:num w:numId="36" w16cid:durableId="758986495">
+    <w:abstractNumId w:val="3"/>
+  </w:num>
+  <w:num w:numId="37" w16cid:durableId="725295475">
+    <w:abstractNumId w:val="39"/>
+  </w:num>
+  <w:num w:numId="38" w16cid:durableId="983194691">
     <w:abstractNumId w:val="17"/>
   </w:num>
-  <w:num w:numId="3" w16cid:durableId="1167860980">
-    <w:abstractNumId w:val="28"/>
+  <w:num w:numId="39" w16cid:durableId="681861797">
+    <w:abstractNumId w:val="12"/>
   </w:num>
-  <w:num w:numId="4" w16cid:durableId="1914312290">
+  <w:num w:numId="40" w16cid:durableId="20403822">
+    <w:abstractNumId w:val="1"/>
+  </w:num>
+  <w:num w:numId="41" w16cid:durableId="319306698">
     <w:abstractNumId w:val="33"/>
   </w:num>
-  <w:num w:numId="5" w16cid:durableId="1839924095">
-    <w:abstractNumId w:val="16"/>
-  </w:num>
-  <w:num w:numId="6" w16cid:durableId="1007713725">
-    <w:abstractNumId w:val="36"/>
-  </w:num>
-  <w:num w:numId="7" w16cid:durableId="1677150948">
-    <w:abstractNumId w:val="37"/>
-  </w:num>
-  <w:num w:numId="8" w16cid:durableId="1248147117">
-    <w:abstractNumId w:val="29"/>
-  </w:num>
-  <w:num w:numId="9" w16cid:durableId="1853908453">
-    <w:abstractNumId w:val="31"/>
-  </w:num>
-  <w:num w:numId="10" w16cid:durableId="623077521">
-    <w:abstractNumId w:val="23"/>
-  </w:num>
-  <w:num w:numId="11" w16cid:durableId="1531795073">
-    <w:abstractNumId w:val="32"/>
-  </w:num>
-  <w:num w:numId="12" w16cid:durableId="2144888346">
-    <w:abstractNumId w:val="30"/>
-  </w:num>
-  <w:num w:numId="13" w16cid:durableId="264196921">
-    <w:abstractNumId w:val="12"/>
-  </w:num>
-  <w:num w:numId="14" w16cid:durableId="732122573">
-    <w:abstractNumId w:val="19"/>
-  </w:num>
-  <w:num w:numId="15" w16cid:durableId="426661199">
-    <w:abstractNumId w:val="7"/>
-  </w:num>
-  <w:num w:numId="16" w16cid:durableId="885414727">
-    <w:abstractNumId w:val="11"/>
-  </w:num>
-  <w:num w:numId="17" w16cid:durableId="967901605">
-    <w:abstractNumId w:val="25"/>
-  </w:num>
-  <w:num w:numId="18" w16cid:durableId="940796346">
-    <w:abstractNumId w:val="26"/>
-  </w:num>
-  <w:num w:numId="19" w16cid:durableId="1111819628">
-    <w:abstractNumId w:val="5"/>
-  </w:num>
-  <w:num w:numId="20" w16cid:durableId="1748840156">
-    <w:abstractNumId w:val="18"/>
-  </w:num>
-  <w:num w:numId="21" w16cid:durableId="1569607676">
-    <w:abstractNumId w:val="10"/>
-  </w:num>
-  <w:num w:numId="22" w16cid:durableId="291786198">
-    <w:abstractNumId w:val="34"/>
-  </w:num>
-  <w:num w:numId="23" w16cid:durableId="1047417513">
-    <w:abstractNumId w:val="3"/>
-  </w:num>
-  <w:num w:numId="24" w16cid:durableId="1348171070">
-    <w:abstractNumId w:val="8"/>
-  </w:num>
-  <w:num w:numId="25" w16cid:durableId="1729573808">
-    <w:abstractNumId w:val="9"/>
-  </w:num>
-  <w:num w:numId="26" w16cid:durableId="19211796">
-    <w:abstractNumId w:val="2"/>
-  </w:num>
-  <w:num w:numId="27" w16cid:durableId="618341130">
-    <w:abstractNumId w:val="22"/>
-  </w:num>
-  <w:num w:numId="28" w16cid:durableId="1423795651">
+  <w:num w:numId="42" w16cid:durableId="1480225178">
     <w:abstractNumId w:val="0"/>
-  </w:num>
-  <w:num w:numId="29" w16cid:durableId="1357273008">
-    <w:abstractNumId w:val="6"/>
-  </w:num>
-  <w:num w:numId="30" w16cid:durableId="1935703784">
-    <w:abstractNumId w:val="20"/>
-  </w:num>
-  <w:num w:numId="31" w16cid:durableId="916552379">
-    <w:abstractNumId w:val="13"/>
-  </w:num>
-  <w:num w:numId="32" w16cid:durableId="1218854916">
-    <w:abstractNumId w:val="27"/>
-  </w:num>
-  <w:num w:numId="33" w16cid:durableId="1226525730">
-    <w:abstractNumId w:val="4"/>
-  </w:num>
-  <w:num w:numId="34" w16cid:durableId="708845624">
-    <w:abstractNumId w:val="24"/>
-  </w:num>
-  <w:num w:numId="35" w16cid:durableId="1085149747">
-    <w:abstractNumId w:val="15"/>
-  </w:num>
-  <w:num w:numId="36" w16cid:durableId="758986495">
-    <w:abstractNumId w:val="1"/>
-  </w:num>
-  <w:num w:numId="37" w16cid:durableId="725295475">
-    <w:abstractNumId w:val="35"/>
-  </w:num>
-  <w:num w:numId="38" w16cid:durableId="983194691">
-    <w:abstractNumId w:val="14"/>
   </w:num>
 </w:numbering>
 </file>
@@ -13613,10 +13822,6 @@
 </file>
 
 <file path=customXml/item1.xml><?xml version="1.0" encoding="utf-8"?>
-<b:Sources xmlns:b="http://schemas.openxmlformats.org/officeDocument/2006/bibliography" xmlns="http://schemas.openxmlformats.org/officeDocument/2006/bibliography" SelectedStyle="\APASixthEditionOfficeOnline.xsl" StyleName="APA" Version="6"/>
-</file>
-
-<file path=customXml/item2.xml><?xml version="1.0" encoding="utf-8"?>
 <s:customData xmlns="http://www.wps.cn/officeDocument/2013/wpsCustomData" xmlns:s="http://www.wps.cn/officeDocument/2013/wpsCustomData">
   <customSectProps>
     <customSectPr/>
@@ -13624,18 +13829,22 @@
 </s:customData>
 </file>
 
+<file path=customXml/item2.xml><?xml version="1.0" encoding="utf-8"?>
+<b:Sources xmlns:b="http://schemas.openxmlformats.org/officeDocument/2006/bibliography" xmlns="http://schemas.openxmlformats.org/officeDocument/2006/bibliography" SelectedStyle="\APASixthEditionOfficeOnline.xsl" StyleName="APA" Version="6"/>
+</file>
+
 <file path=customXml/itemProps1.xml><?xml version="1.0" encoding="utf-8"?>
+<ds:datastoreItem xmlns:ds="http://schemas.openxmlformats.org/officeDocument/2006/customXml" ds:itemID="{B1977F7D-205B-4081-913C-38D41E755F92}">
+  <ds:schemaRefs>
+    <ds:schemaRef ds:uri="http://www.wps.cn/officeDocument/2013/wpsCustomData"/>
+  </ds:schemaRefs>
+</ds:datastoreItem>
+</file>
+
+<file path=customXml/itemProps2.xml><?xml version="1.0" encoding="utf-8"?>
 <ds:datastoreItem xmlns:ds="http://schemas.openxmlformats.org/officeDocument/2006/customXml" ds:itemID="{03E29697-909D-8445-AD99-6E3987FDF4BF}">
   <ds:schemaRefs>
     <ds:schemaRef ds:uri="http://schemas.openxmlformats.org/officeDocument/2006/bibliography"/>
   </ds:schemaRefs>
 </ds:datastoreItem>
-</file>
-
-<file path=customXml/itemProps2.xml><?xml version="1.0" encoding="utf-8"?>
-<ds:datastoreItem xmlns:ds="http://schemas.openxmlformats.org/officeDocument/2006/customXml" ds:itemID="{B1977F7D-205B-4081-913C-38D41E755F92}">
-  <ds:schemaRefs>
-    <ds:schemaRef ds:uri="http://www.wps.cn/officeDocument/2013/wpsCustomData"/>
-  </ds:schemaRefs>
-</ds:datastoreItem>
 </file>
</xml_diff>